<commit_message>
alteração no texto 1
</commit_message>
<xml_diff>
--- a/html e css geral.docx
+++ b/html e css geral.docx
@@ -8807,6 +8807,761 @@
           <w:color w:val="000000" w:themeColor="text1"/>
         </w:rPr>
       </w:pPr>
+      <w:r>
+        <w:rPr>
+          <w:color w:val="000000" w:themeColor="text1"/>
+        </w:rPr>
+        <w:t xml:space="preserve">Uma limitação do </w:t>
+      </w:r>
+      <w:proofErr w:type="spellStart"/>
+      <w:r>
+        <w:rPr>
+          <w:color w:val="000000" w:themeColor="text1"/>
+        </w:rPr>
+        <w:t>github</w:t>
+      </w:r>
+      <w:proofErr w:type="spellEnd"/>
+      <w:r>
+        <w:rPr>
+          <w:color w:val="000000" w:themeColor="text1"/>
+        </w:rPr>
+        <w:t xml:space="preserve"> </w:t>
+      </w:r>
+      <w:proofErr w:type="spellStart"/>
+      <w:r>
+        <w:rPr>
+          <w:color w:val="000000" w:themeColor="text1"/>
+        </w:rPr>
+        <w:t>pages</w:t>
+      </w:r>
+      <w:proofErr w:type="spellEnd"/>
+      <w:r>
+        <w:rPr>
+          <w:color w:val="000000" w:themeColor="text1"/>
+        </w:rPr>
+        <w:t>, é que só é possível hospedar páginas em html5, css3 e javascript</w:t>
+      </w:r>
+    </w:p>
+    <w:p>
+      <w:pPr>
+        <w:rPr>
+          <w:color w:val="000000" w:themeColor="text1"/>
+        </w:rPr>
+      </w:pPr>
+      <w:hyperlink r:id="rId7" w:history="1">
+        <w:r>
+          <w:rPr>
+            <w:rStyle w:val="Hyperlink"/>
+          </w:rPr>
+          <w:t>https://www.youtube.com/watch?v=e5AwNU3Y2es&amp;t=138s</w:t>
+        </w:r>
+      </w:hyperlink>
+    </w:p>
+    <w:p>
+      <w:pPr>
+        <w:rPr>
+          <w:color w:val="000000" w:themeColor="text1"/>
+        </w:rPr>
+      </w:pPr>
+      <w:r>
+        <w:rPr>
+          <w:color w:val="000000" w:themeColor="text1"/>
+        </w:rPr>
+        <w:t xml:space="preserve">para acessarmos as nossas pastas através do </w:t>
+      </w:r>
+      <w:proofErr w:type="spellStart"/>
+      <w:r>
+        <w:rPr>
+          <w:color w:val="000000" w:themeColor="text1"/>
+        </w:rPr>
+        <w:t>github</w:t>
+      </w:r>
+      <w:proofErr w:type="spellEnd"/>
+      <w:r>
+        <w:rPr>
+          <w:color w:val="000000" w:themeColor="text1"/>
+        </w:rPr>
+        <w:t xml:space="preserve"> </w:t>
+      </w:r>
+      <w:proofErr w:type="spellStart"/>
+      <w:r>
+        <w:rPr>
+          <w:color w:val="000000" w:themeColor="text1"/>
+        </w:rPr>
+        <w:t>pages</w:t>
+      </w:r>
+      <w:proofErr w:type="spellEnd"/>
+      <w:r>
+        <w:rPr>
+          <w:color w:val="000000" w:themeColor="text1"/>
+        </w:rPr>
+        <w:t>, devemos seguir a seguinte estrutura:</w:t>
+      </w:r>
+    </w:p>
+    <w:p>
+      <w:pPr>
+        <w:rPr>
+          <w:color w:val="000000" w:themeColor="text1"/>
+        </w:rPr>
+      </w:pPr>
+      <w:r>
+        <w:rPr>
+          <w:color w:val="000000" w:themeColor="text1"/>
+        </w:rPr>
+        <w:t xml:space="preserve">nome de usuário (minúscula) </w:t>
+      </w:r>
+      <w:proofErr w:type="gramStart"/>
+      <w:r>
+        <w:rPr>
+          <w:color w:val="000000" w:themeColor="text1"/>
+        </w:rPr>
+        <w:t>+ .</w:t>
+      </w:r>
+      <w:proofErr w:type="gramEnd"/>
+      <w:r>
+        <w:rPr>
+          <w:color w:val="000000" w:themeColor="text1"/>
+        </w:rPr>
+        <w:t>github.io + /nome da pasta + index.html</w:t>
+      </w:r>
+      <w:r>
+        <w:rPr>
+          <w:color w:val="000000" w:themeColor="text1"/>
+        </w:rPr>
+        <w:t xml:space="preserve">(nome do arquivo dado no VS </w:t>
+      </w:r>
+      <w:proofErr w:type="spellStart"/>
+      <w:r>
+        <w:rPr>
+          <w:color w:val="000000" w:themeColor="text1"/>
+        </w:rPr>
+        <w:t>code</w:t>
+      </w:r>
+      <w:proofErr w:type="spellEnd"/>
+      <w:r>
+        <w:rPr>
+          <w:color w:val="000000" w:themeColor="text1"/>
+        </w:rPr>
+        <w:t>)</w:t>
+      </w:r>
+    </w:p>
+    <w:p>
+      <w:pPr>
+        <w:rPr>
+          <w:color w:val="000000" w:themeColor="text1"/>
+        </w:rPr>
+      </w:pPr>
+      <w:r>
+        <w:rPr>
+          <w:color w:val="000000" w:themeColor="text1"/>
+        </w:rPr>
+        <w:t>por exemplo:</w:t>
+      </w:r>
+    </w:p>
+    <w:p>
+      <w:pPr>
+        <w:rPr>
+          <w:color w:val="000000" w:themeColor="text1"/>
+        </w:rPr>
+      </w:pPr>
+      <w:hyperlink r:id="rId8" w:history="1">
+        <w:r>
+          <w:rPr>
+            <w:rStyle w:val="Hyperlink"/>
+          </w:rPr>
+          <w:t>https://benhur-f-r.github.io/html-css/exercicios/ex001/index.html</w:t>
+        </w:r>
+      </w:hyperlink>
+    </w:p>
+    <w:p>
+      <w:pPr>
+        <w:rPr>
+          <w:color w:val="000000" w:themeColor="text1"/>
+        </w:rPr>
+      </w:pPr>
+      <w:r>
+        <w:rPr>
+          <w:color w:val="000000" w:themeColor="text1"/>
+        </w:rPr>
+        <w:t>MAN</w:t>
+      </w:r>
+      <w:r>
+        <w:rPr>
+          <w:color w:val="000000" w:themeColor="text1"/>
+        </w:rPr>
+        <w:t>U</w:t>
+      </w:r>
+      <w:r>
+        <w:rPr>
+          <w:color w:val="000000" w:themeColor="text1"/>
+        </w:rPr>
+        <w:t>TENÇÃO DE REPOSITÓRIOS:</w:t>
+      </w:r>
+    </w:p>
+    <w:p>
+      <w:pPr>
+        <w:rPr>
+          <w:color w:val="000000" w:themeColor="text1"/>
+        </w:rPr>
+      </w:pPr>
+      <w:r>
+        <w:rPr>
+          <w:color w:val="000000" w:themeColor="text1"/>
+        </w:rPr>
+        <w:t xml:space="preserve">Para isso, devemos modificar o nosso código, depois, vamos ao </w:t>
+      </w:r>
+      <w:proofErr w:type="spellStart"/>
+      <w:r>
+        <w:rPr>
+          <w:color w:val="000000" w:themeColor="text1"/>
+        </w:rPr>
+        <w:t>github</w:t>
+      </w:r>
+      <w:proofErr w:type="spellEnd"/>
+      <w:r>
+        <w:rPr>
+          <w:color w:val="000000" w:themeColor="text1"/>
+        </w:rPr>
+        <w:t xml:space="preserve"> desktop e fazemos o </w:t>
+      </w:r>
+      <w:proofErr w:type="spellStart"/>
+      <w:r>
+        <w:rPr>
+          <w:color w:val="000000" w:themeColor="text1"/>
+        </w:rPr>
+        <w:t>commit</w:t>
+      </w:r>
+      <w:proofErr w:type="spellEnd"/>
+      <w:r>
+        <w:rPr>
+          <w:color w:val="000000" w:themeColor="text1"/>
+        </w:rPr>
+        <w:t>(atualização do repositório)</w:t>
+      </w:r>
+    </w:p>
+    <w:p>
+      <w:pPr>
+        <w:rPr>
+          <w:color w:val="000000" w:themeColor="text1"/>
+        </w:rPr>
+      </w:pPr>
+    </w:p>
+    <w:p>
+      <w:pPr>
+        <w:rPr>
+          <w:color w:val="000000" w:themeColor="text1"/>
+        </w:rPr>
+      </w:pPr>
+      <w:r>
+        <w:rPr>
+          <w:color w:val="000000" w:themeColor="text1"/>
+        </w:rPr>
+        <w:t xml:space="preserve">SITE QUE TRANSFORMA URL </w:t>
+      </w:r>
+      <w:r>
+        <w:rPr>
+          <w:color w:val="000000" w:themeColor="text1"/>
+        </w:rPr>
+        <w:t>E MAIS EM QR CODE</w:t>
+      </w:r>
+      <w:r>
+        <w:rPr>
+          <w:color w:val="000000" w:themeColor="text1"/>
+        </w:rPr>
+        <w:t>:</w:t>
+      </w:r>
+    </w:p>
+    <w:p>
+      <w:pPr>
+        <w:rPr>
+          <w:color w:val="000000" w:themeColor="text1"/>
+        </w:rPr>
+      </w:pPr>
+      <w:r>
+        <w:rPr>
+          <w:color w:val="000000" w:themeColor="text1"/>
+        </w:rPr>
+        <w:t xml:space="preserve">QR </w:t>
+      </w:r>
+      <w:proofErr w:type="spellStart"/>
+      <w:r>
+        <w:rPr>
+          <w:color w:val="000000" w:themeColor="text1"/>
+        </w:rPr>
+        <w:t>code</w:t>
+      </w:r>
+      <w:proofErr w:type="spellEnd"/>
+      <w:r>
+        <w:rPr>
+          <w:color w:val="000000" w:themeColor="text1"/>
+        </w:rPr>
+        <w:t xml:space="preserve"> </w:t>
+      </w:r>
+      <w:proofErr w:type="spellStart"/>
+      <w:r>
+        <w:rPr>
+          <w:color w:val="000000" w:themeColor="text1"/>
+        </w:rPr>
+        <w:t>generator</w:t>
+      </w:r>
+      <w:proofErr w:type="spellEnd"/>
+      <w:r>
+        <w:rPr>
+          <w:color w:val="000000" w:themeColor="text1"/>
+        </w:rPr>
+        <w:tab/>
+        <w:t>não é necessária assinatura alguma para o uso do site</w:t>
+      </w:r>
+    </w:p>
+    <w:p>
+      <w:pPr>
+        <w:rPr>
+          <w:color w:val="000000" w:themeColor="text1"/>
+        </w:rPr>
+      </w:pPr>
+    </w:p>
+    <w:p>
+      <w:pPr>
+        <w:rPr>
+          <w:color w:val="000000" w:themeColor="text1"/>
+        </w:rPr>
+      </w:pPr>
+      <w:r>
+        <w:rPr>
+          <w:color w:val="000000" w:themeColor="text1"/>
+        </w:rPr>
+        <w:t>RECURSOS SOCIAIS DO GITHUB:</w:t>
+      </w:r>
+    </w:p>
+    <w:p>
+      <w:pPr>
+        <w:rPr>
+          <w:color w:val="000000" w:themeColor="text1"/>
+        </w:rPr>
+      </w:pPr>
+      <w:r>
+        <w:rPr>
+          <w:color w:val="000000" w:themeColor="text1"/>
+        </w:rPr>
+        <w:t xml:space="preserve">Podemos acompanhar um certo repositório através do botão </w:t>
+      </w:r>
+      <w:proofErr w:type="spellStart"/>
+      <w:r>
+        <w:rPr>
+          <w:color w:val="000000" w:themeColor="text1"/>
+        </w:rPr>
+        <w:t>watch</w:t>
+      </w:r>
+      <w:proofErr w:type="spellEnd"/>
+    </w:p>
+    <w:p>
+      <w:pPr>
+        <w:rPr>
+          <w:color w:val="000000" w:themeColor="text1"/>
+        </w:rPr>
+      </w:pPr>
+      <w:r>
+        <w:rPr>
+          <w:color w:val="000000" w:themeColor="text1"/>
+        </w:rPr>
+        <w:t>Podemos “seguir” um repositório dando uma estrelinha nele</w:t>
+      </w:r>
+    </w:p>
+    <w:p>
+      <w:pPr>
+        <w:rPr>
+          <w:color w:val="000000" w:themeColor="text1"/>
+        </w:rPr>
+      </w:pPr>
+      <w:hyperlink r:id="rId9" w:history="1">
+        <w:r>
+          <w:rPr>
+            <w:rStyle w:val="Hyperlink"/>
+          </w:rPr>
+          <w:t>https://github.com/explore</w:t>
+        </w:r>
+      </w:hyperlink>
+      <w:r>
+        <w:rPr>
+          <w:color w:val="000000" w:themeColor="text1"/>
+        </w:rPr>
+        <w:t xml:space="preserve"> com esse link podemos ir a uma parte do </w:t>
+      </w:r>
+      <w:proofErr w:type="spellStart"/>
+      <w:r>
+        <w:rPr>
+          <w:color w:val="000000" w:themeColor="text1"/>
+        </w:rPr>
+        <w:t>github</w:t>
+      </w:r>
+      <w:proofErr w:type="spellEnd"/>
+      <w:r>
+        <w:rPr>
+          <w:color w:val="000000" w:themeColor="text1"/>
+        </w:rPr>
+        <w:t xml:space="preserve"> que é como se fosse um feed do insta</w:t>
+      </w:r>
+    </w:p>
+    <w:p>
+      <w:pPr>
+        <w:rPr>
+          <w:color w:val="000000" w:themeColor="text1"/>
+        </w:rPr>
+      </w:pPr>
+      <w:r>
+        <w:rPr>
+          <w:color w:val="000000" w:themeColor="text1"/>
+        </w:rPr>
+        <w:t xml:space="preserve">a parte de </w:t>
+      </w:r>
+      <w:proofErr w:type="spellStart"/>
+      <w:r>
+        <w:rPr>
+          <w:color w:val="000000" w:themeColor="text1"/>
+        </w:rPr>
+        <w:t>issues</w:t>
+      </w:r>
+      <w:proofErr w:type="spellEnd"/>
+      <w:r>
+        <w:rPr>
+          <w:color w:val="000000" w:themeColor="text1"/>
+        </w:rPr>
+        <w:t xml:space="preserve"> são os problemas ou dúvidas que as pessoas identificarão nos seus projetos/repositórios. Elas podem estar </w:t>
+      </w:r>
+      <w:proofErr w:type="gramStart"/>
+      <w:r>
+        <w:rPr>
+          <w:color w:val="000000" w:themeColor="text1"/>
+        </w:rPr>
+        <w:t>abertas(</w:t>
+      </w:r>
+      <w:proofErr w:type="gramEnd"/>
+      <w:r>
+        <w:rPr>
+          <w:color w:val="000000" w:themeColor="text1"/>
+        </w:rPr>
+        <w:t>não resolvidas) ou também, fechadas(resolvidas)</w:t>
+      </w:r>
+    </w:p>
+    <w:p>
+      <w:pPr>
+        <w:rPr>
+          <w:color w:val="000000" w:themeColor="text1"/>
+        </w:rPr>
+      </w:pPr>
+    </w:p>
+    <w:p>
+      <w:pPr>
+        <w:rPr>
+          <w:color w:val="000000" w:themeColor="text1"/>
+        </w:rPr>
+      </w:pPr>
+      <w:r>
+        <w:rPr>
+          <w:color w:val="000000" w:themeColor="text1"/>
+        </w:rPr>
+        <w:t>CLONAGEM DE REPOSITÓRIOS:</w:t>
+      </w:r>
+    </w:p>
+    <w:p>
+      <w:pPr>
+        <w:rPr>
+          <w:color w:val="000000" w:themeColor="text1"/>
+        </w:rPr>
+      </w:pPr>
+      <w:r>
+        <w:rPr>
+          <w:color w:val="000000" w:themeColor="text1"/>
+        </w:rPr>
+        <w:t xml:space="preserve">Quando estamos em um local onde não temos nosso repositório, podemos cloná-lo indo ao repositório, indo em “&lt; &gt; </w:t>
+      </w:r>
+      <w:proofErr w:type="spellStart"/>
+      <w:r>
+        <w:rPr>
+          <w:color w:val="000000" w:themeColor="text1"/>
+        </w:rPr>
+        <w:t>code</w:t>
+      </w:r>
+      <w:proofErr w:type="spellEnd"/>
+      <w:r>
+        <w:rPr>
+          <w:color w:val="000000" w:themeColor="text1"/>
+        </w:rPr>
+        <w:t xml:space="preserve">” e em open in desktop ou download ZIP, e, então, será feita a clonagem do repositório para o </w:t>
+      </w:r>
+      <w:proofErr w:type="spellStart"/>
+      <w:r>
+        <w:rPr>
+          <w:color w:val="000000" w:themeColor="text1"/>
+        </w:rPr>
+        <w:t>github</w:t>
+      </w:r>
+      <w:proofErr w:type="spellEnd"/>
+      <w:r>
+        <w:rPr>
+          <w:color w:val="000000" w:themeColor="text1"/>
+        </w:rPr>
+        <w:t xml:space="preserve"> desktop</w:t>
+      </w:r>
+    </w:p>
+    <w:p>
+      <w:pPr>
+        <w:rPr>
+          <w:color w:val="000000" w:themeColor="text1"/>
+        </w:rPr>
+      </w:pPr>
+    </w:p>
+    <w:p>
+      <w:pPr>
+        <w:rPr>
+          <w:color w:val="000000" w:themeColor="text1"/>
+        </w:rPr>
+      </w:pPr>
+      <w:r>
+        <w:rPr>
+          <w:color w:val="000000" w:themeColor="text1"/>
+        </w:rPr>
+        <w:t xml:space="preserve">GITHUB em vários </w:t>
+      </w:r>
+      <w:proofErr w:type="spellStart"/>
+      <w:r>
+        <w:rPr>
+          <w:color w:val="000000" w:themeColor="text1"/>
+        </w:rPr>
+        <w:t>PC’s</w:t>
+      </w:r>
+      <w:proofErr w:type="spellEnd"/>
+    </w:p>
+    <w:p>
+      <w:pPr>
+        <w:rPr>
+          <w:color w:val="000000" w:themeColor="text1"/>
+        </w:rPr>
+      </w:pPr>
+      <w:r>
+        <w:rPr>
+          <w:color w:val="000000" w:themeColor="text1"/>
+        </w:rPr>
+        <w:t xml:space="preserve">O PC deve conter um navegador, leitor de código, </w:t>
+      </w:r>
+      <w:proofErr w:type="spellStart"/>
+      <w:r>
+        <w:rPr>
+          <w:color w:val="000000" w:themeColor="text1"/>
+        </w:rPr>
+        <w:t>Git</w:t>
+      </w:r>
+      <w:proofErr w:type="spellEnd"/>
+      <w:r>
+        <w:rPr>
+          <w:color w:val="000000" w:themeColor="text1"/>
+        </w:rPr>
+        <w:t xml:space="preserve"> pré-instalado e GitHub Desktop.</w:t>
+      </w:r>
+    </w:p>
+    <w:p>
+      <w:pPr>
+        <w:rPr>
+          <w:color w:val="000000" w:themeColor="text1"/>
+        </w:rPr>
+      </w:pPr>
+      <w:r>
+        <w:rPr>
+          <w:color w:val="000000" w:themeColor="text1"/>
+        </w:rPr>
+        <w:t xml:space="preserve">1º Passo: abrir o </w:t>
+      </w:r>
+      <w:proofErr w:type="spellStart"/>
+      <w:r>
+        <w:rPr>
+          <w:color w:val="000000" w:themeColor="text1"/>
+        </w:rPr>
+        <w:t>github</w:t>
+      </w:r>
+      <w:proofErr w:type="spellEnd"/>
+      <w:r>
+        <w:rPr>
+          <w:color w:val="000000" w:themeColor="text1"/>
+        </w:rPr>
+        <w:t xml:space="preserve"> desktop</w:t>
+      </w:r>
+    </w:p>
+    <w:p>
+      <w:pPr>
+        <w:rPr>
+          <w:color w:val="000000" w:themeColor="text1"/>
+        </w:rPr>
+      </w:pPr>
+      <w:r>
+        <w:rPr>
+          <w:color w:val="000000" w:themeColor="text1"/>
+        </w:rPr>
+        <w:t xml:space="preserve">2º Passo: clicar em Files &gt; </w:t>
+      </w:r>
+      <w:proofErr w:type="spellStart"/>
+      <w:r>
+        <w:rPr>
+          <w:color w:val="000000" w:themeColor="text1"/>
+        </w:rPr>
+        <w:t>Options</w:t>
+      </w:r>
+      <w:proofErr w:type="spellEnd"/>
+      <w:r>
+        <w:rPr>
+          <w:color w:val="000000" w:themeColor="text1"/>
+        </w:rPr>
+        <w:t xml:space="preserve"> &gt; </w:t>
+      </w:r>
+      <w:proofErr w:type="spellStart"/>
+      <w:r>
+        <w:rPr>
+          <w:color w:val="000000" w:themeColor="text1"/>
+        </w:rPr>
+        <w:t>Accounts</w:t>
+      </w:r>
+      <w:proofErr w:type="spellEnd"/>
+      <w:r>
+        <w:rPr>
+          <w:color w:val="000000" w:themeColor="text1"/>
+        </w:rPr>
+        <w:t xml:space="preserve"> &gt; </w:t>
+      </w:r>
+      <w:proofErr w:type="spellStart"/>
+      <w:r>
+        <w:rPr>
+          <w:color w:val="000000" w:themeColor="text1"/>
+        </w:rPr>
+        <w:t>Sign</w:t>
+      </w:r>
+      <w:proofErr w:type="spellEnd"/>
+      <w:r>
+        <w:rPr>
+          <w:color w:val="000000" w:themeColor="text1"/>
+        </w:rPr>
+        <w:t xml:space="preserve"> In (GitHub</w:t>
+      </w:r>
+      <w:r>
+        <w:rPr>
+          <w:color w:val="000000" w:themeColor="text1"/>
+        </w:rPr>
+        <w:t>.com)</w:t>
+      </w:r>
+    </w:p>
+    <w:p>
+      <w:pPr>
+        <w:rPr>
+          <w:color w:val="000000" w:themeColor="text1"/>
+        </w:rPr>
+      </w:pPr>
+      <w:r>
+        <w:rPr>
+          <w:color w:val="000000" w:themeColor="text1"/>
+        </w:rPr>
+        <w:t xml:space="preserve">3º Passo: </w:t>
+      </w:r>
+      <w:proofErr w:type="spellStart"/>
+      <w:r>
+        <w:rPr>
+          <w:color w:val="000000" w:themeColor="text1"/>
+        </w:rPr>
+        <w:t>logar</w:t>
+      </w:r>
+      <w:proofErr w:type="spellEnd"/>
+      <w:r>
+        <w:rPr>
+          <w:color w:val="000000" w:themeColor="text1"/>
+        </w:rPr>
+        <w:t xml:space="preserve"> na sua conta do GitHub</w:t>
+      </w:r>
+    </w:p>
+    <w:p>
+      <w:pPr>
+        <w:rPr>
+          <w:color w:val="000000" w:themeColor="text1"/>
+        </w:rPr>
+      </w:pPr>
+      <w:r>
+        <w:rPr>
+          <w:color w:val="000000" w:themeColor="text1"/>
+        </w:rPr>
+        <w:t>A partir deste momento, teremos acesso aos nossos repositórios</w:t>
+      </w:r>
+    </w:p>
+    <w:p>
+      <w:pPr>
+        <w:rPr>
+          <w:color w:val="000000" w:themeColor="text1"/>
+        </w:rPr>
+      </w:pPr>
+      <w:r>
+        <w:rPr>
+          <w:color w:val="000000" w:themeColor="text1"/>
+        </w:rPr>
+        <w:t xml:space="preserve">Se o </w:t>
+      </w:r>
+      <w:proofErr w:type="spellStart"/>
+      <w:r>
+        <w:rPr>
+          <w:color w:val="000000" w:themeColor="text1"/>
+        </w:rPr>
+        <w:t>Git</w:t>
+      </w:r>
+      <w:proofErr w:type="spellEnd"/>
+      <w:r>
+        <w:rPr>
+          <w:color w:val="000000" w:themeColor="text1"/>
+        </w:rPr>
+        <w:t xml:space="preserve"> não estiver funcionando, vamos em File &gt; </w:t>
+      </w:r>
+      <w:proofErr w:type="spellStart"/>
+      <w:r>
+        <w:rPr>
+          <w:color w:val="000000" w:themeColor="text1"/>
+        </w:rPr>
+        <w:t>Options</w:t>
+      </w:r>
+      <w:proofErr w:type="spellEnd"/>
+      <w:r>
+        <w:rPr>
+          <w:color w:val="000000" w:themeColor="text1"/>
+        </w:rPr>
+        <w:t xml:space="preserve"> &gt; </w:t>
+      </w:r>
+      <w:proofErr w:type="spellStart"/>
+      <w:r>
+        <w:rPr>
+          <w:color w:val="000000" w:themeColor="text1"/>
+        </w:rPr>
+        <w:t>Git</w:t>
+      </w:r>
+      <w:proofErr w:type="spellEnd"/>
+      <w:r>
+        <w:rPr>
+          <w:color w:val="000000" w:themeColor="text1"/>
+        </w:rPr>
+        <w:t xml:space="preserve"> clicar no nome no e-mail e, depois, em </w:t>
+      </w:r>
+      <w:proofErr w:type="spellStart"/>
+      <w:r>
+        <w:rPr>
+          <w:color w:val="000000" w:themeColor="text1"/>
+        </w:rPr>
+        <w:t>save</w:t>
+      </w:r>
+      <w:proofErr w:type="spellEnd"/>
+    </w:p>
+    <w:p>
+      <w:pPr>
+        <w:rPr>
+          <w:color w:val="000000" w:themeColor="text1"/>
+        </w:rPr>
+      </w:pPr>
+      <w:r>
+        <w:rPr>
+          <w:color w:val="000000" w:themeColor="text1"/>
+        </w:rPr>
+        <w:t>4º clicar no repositório que queremos &gt; clone “nome do arquivo”</w:t>
+      </w:r>
       <w:bookmarkStart w:id="0" w:name="_GoBack"/>
       <w:bookmarkEnd w:id="0"/>
     </w:p>
@@ -8882,6 +9637,7 @@
           <w:szCs w:val="30"/>
           <w:shd w:val="clear" w:color="auto" w:fill="111111"/>
         </w:rPr>
+        <w:lastRenderedPageBreak/>
         <w:t>Podemos considerar o README como um </w:t>
       </w:r>
       <w:r>
@@ -8930,6 +9686,14 @@
       </w:r>
       <w:proofErr w:type="spellEnd"/>
       <w:r>
+        <w:rPr>
+          <w:rStyle w:val="Hyperlink"/>
+          <w:rFonts w:ascii="Source Sans Pro" w:hAnsi="Source Sans Pro"/>
+          <w:spacing w:val="5"/>
+          <w:sz w:val="30"/>
+          <w:szCs w:val="30"/>
+          <w:shd w:val="clear" w:color="auto" w:fill="111111"/>
+        </w:rPr>
         <w:fldChar w:fldCharType="end"/>
       </w:r>
       <w:r>
@@ -9023,7 +9787,7 @@
         </w:rPr>
         <w:t>, </w:t>
       </w:r>
-      <w:hyperlink r:id="rId7" w:history="1">
+      <w:hyperlink r:id="rId10" w:history="1">
         <w:r>
           <w:rPr>
             <w:rStyle w:val="Hyperlink"/>

</xml_diff>